<commit_message>
Update the instalation guide
</commit_message>
<xml_diff>
--- a/Installation_Guide.docx
+++ b/Installation_Guide.docx
@@ -751,6 +751,75 @@
     </w:p>
     <w:p>
       <w:pPr>
+        <w:pStyle w:val="NormalWeb"/>
+        <w:spacing w:before="0" w:beforeAutospacing="0"/>
+        <w:rPr>
+          <w:rFonts w:ascii="Arial" w:hAnsi="Arial" w:cs="Arial"/>
+          <w:color w:val="0A1116"/>
+          <w:spacing w:val="5"/>
+        </w:rPr>
+      </w:pPr>
+      <w:r>
+        <w:rPr>
+          <w:color w:val="000000" w:themeColor="text1"/>
+          <w:sz w:val="28"/>
+          <w:szCs w:val="28"/>
+        </w:rPr>
+        <w:t xml:space="preserve">For Anaconda you would need the </w:t>
+      </w:r>
+      <w:hyperlink r:id="rId6" w:history="1">
+        <w:r>
+          <w:rPr>
+            <w:rStyle w:val="Hyperlink"/>
+            <w:rFonts w:ascii="Arial" w:hAnsi="Arial" w:cs="Arial"/>
+            <w:spacing w:val="5"/>
+          </w:rPr>
+          <w:t>64-Bit (AWS Graviton2 / ARM64) Installer (800.6</w:t>
+        </w:r>
+        <w:r>
+          <w:rPr>
+            <w:rStyle w:val="Hyperlink"/>
+            <w:rFonts w:ascii="Arial" w:hAnsi="Arial" w:cs="Arial"/>
+            <w:spacing w:val="5"/>
+          </w:rPr>
+          <w:t>M</w:t>
+        </w:r>
+        <w:r>
+          <w:rPr>
+            <w:rStyle w:val="Hyperlink"/>
+            <w:rFonts w:ascii="Arial" w:hAnsi="Arial" w:cs="Arial"/>
+            <w:spacing w:val="5"/>
+          </w:rPr>
+          <w:t>)</w:t>
+        </w:r>
+      </w:hyperlink>
+      <w:r>
+        <w:rPr>
+          <w:rFonts w:ascii="Arial" w:hAnsi="Arial" w:cs="Arial"/>
+          <w:color w:val="0A1116"/>
+          <w:spacing w:val="5"/>
+        </w:rPr>
+        <w:t xml:space="preserve"> </w:t>
+      </w:r>
+      <w:r>
+        <w:rPr>
+          <w:rFonts w:ascii="Arial" w:hAnsi="Arial" w:cs="Arial"/>
+          <w:color w:val="0A1116"/>
+          <w:spacing w:val="5"/>
+        </w:rPr>
+        <w:sym w:font="Wingdings" w:char="F0E7"/>
+      </w:r>
+      <w:r>
+        <w:rPr>
+          <w:rFonts w:ascii="Arial" w:hAnsi="Arial" w:cs="Arial"/>
+          <w:color w:val="0A1116"/>
+          <w:spacing w:val="5"/>
+        </w:rPr>
+        <w:t xml:space="preserve"> Click to install</w:t>
+      </w:r>
+    </w:p>
+    <w:p>
+      <w:pPr>
         <w:rPr>
           <w:rFonts w:ascii="Times New Roman" w:hAnsi="Times New Roman" w:cs="Times New Roman"/>
           <w:color w:val="000000" w:themeColor="text1"/>
@@ -856,7 +925,7 @@
           <w:sz w:val="28"/>
           <w:szCs w:val="28"/>
         </w:rPr>
-        <w:t>sudo chmod 777 auto_deploy.sh</w:t>
+        <w:t>sudo chmod 777</w:t>
       </w:r>
       <w:r>
         <w:rPr>
@@ -938,6 +1007,25 @@
           <w:szCs w:val="28"/>
         </w:rPr>
         <w:t xml:space="preserve"> so that’s why we use sudo.</w:t>
+      </w:r>
+    </w:p>
+    <w:p>
+      <w:pPr>
+        <w:rPr>
+          <w:rFonts w:ascii="Times New Roman" w:hAnsi="Times New Roman" w:cs="Times New Roman"/>
+          <w:color w:val="000000" w:themeColor="text1"/>
+          <w:sz w:val="28"/>
+          <w:szCs w:val="28"/>
+        </w:rPr>
+      </w:pPr>
+      <w:r>
+        <w:rPr>
+          <w:rFonts w:ascii="Times New Roman" w:hAnsi="Times New Roman" w:cs="Times New Roman"/>
+          <w:color w:val="000000" w:themeColor="text1"/>
+          <w:sz w:val="28"/>
+          <w:szCs w:val="28"/>
+        </w:rPr>
+        <w:t>Again, you need to put all of this in the tmp folder</w:t>
       </w:r>
     </w:p>
     <w:p>
@@ -1037,12 +1125,21 @@
           <w:sz w:val="28"/>
           <w:szCs w:val="28"/>
         </w:rPr>
-        <w:t>, and</w:t>
+        <w:t xml:space="preserve"> and then</w:t>
       </w:r>
       <w:r>
         <w:rPr>
           <w:rFonts w:ascii="Times New Roman" w:hAnsi="Times New Roman" w:cs="Times New Roman"/>
-          <w:color w:val="FF0000"/>
+          <w:color w:val="000000" w:themeColor="text1"/>
+          <w:sz w:val="28"/>
+          <w:szCs w:val="28"/>
+        </w:rPr>
+        <w:t xml:space="preserve"> run the command</w:t>
+      </w:r>
+      <w:r>
+        <w:rPr>
+          <w:rFonts w:ascii="Times New Roman" w:hAnsi="Times New Roman" w:cs="Times New Roman"/>
+          <w:color w:val="000000" w:themeColor="text1"/>
           <w:sz w:val="28"/>
           <w:szCs w:val="28"/>
         </w:rPr>
@@ -1051,24 +1148,6 @@
       <w:r>
         <w:rPr>
           <w:rFonts w:ascii="Times New Roman" w:hAnsi="Times New Roman" w:cs="Times New Roman"/>
-          <w:color w:val="000000" w:themeColor="text1"/>
-          <w:sz w:val="28"/>
-          <w:szCs w:val="28"/>
-        </w:rPr>
-        <w:t>after that run the command</w:t>
-      </w:r>
-      <w:r>
-        <w:rPr>
-          <w:rFonts w:ascii="Times New Roman" w:hAnsi="Times New Roman" w:cs="Times New Roman"/>
-          <w:color w:val="000000" w:themeColor="text1"/>
-          <w:sz w:val="28"/>
-          <w:szCs w:val="28"/>
-        </w:rPr>
-        <w:t xml:space="preserve"> </w:t>
-      </w:r>
-      <w:r>
-        <w:rPr>
-          <w:rFonts w:ascii="Times New Roman" w:hAnsi="Times New Roman" w:cs="Times New Roman"/>
           <w:color w:val="FF0000"/>
           <w:sz w:val="28"/>
           <w:szCs w:val="28"/>
@@ -1091,7 +1170,7 @@
           <w:sz w:val="28"/>
           <w:szCs w:val="28"/>
         </w:rPr>
-        <w:t>This just runs</w:t>
+        <w:t>This runs</w:t>
       </w:r>
       <w:r>
         <w:rPr>
@@ -1377,6 +1456,7 @@
           <w:sz w:val="28"/>
           <w:szCs w:val="28"/>
         </w:rPr>
+        <w:lastRenderedPageBreak/>
         <w:t>Now, just press the three and enter you will have another menu</w:t>
       </w:r>
       <w:r>
@@ -1424,7 +1504,6 @@
           <w:sz w:val="28"/>
           <w:szCs w:val="28"/>
         </w:rPr>
-        <w:lastRenderedPageBreak/>
         <w:t>And 9 to come back to the main menu</w:t>
       </w:r>
     </w:p>
@@ -13395,6 +13474,45 @@
       </w:tcPr>
     </w:tblStylePr>
   </w:style>
+  <w:style w:type="paragraph" w:styleId="NormalWeb">
+    <w:name w:val="Normal (Web)"/>
+    <w:basedOn w:val="Normal"/>
+    <w:uiPriority w:val="99"/>
+    <w:unhideWhenUsed/>
+    <w:rsid w:val="00A4536A"/>
+    <w:pPr>
+      <w:spacing w:before="100" w:beforeAutospacing="1" w:after="100" w:afterAutospacing="1" w:line="240" w:lineRule="auto"/>
+    </w:pPr>
+    <w:rPr>
+      <w:rFonts w:ascii="Times New Roman" w:eastAsia="Times New Roman" w:hAnsi="Times New Roman" w:cs="Times New Roman"/>
+      <w:sz w:val="24"/>
+      <w:szCs w:val="24"/>
+    </w:rPr>
+  </w:style>
+  <w:style w:type="character" w:styleId="Hyperlink">
+    <w:name w:val="Hyperlink"/>
+    <w:basedOn w:val="DefaultParagraphFont"/>
+    <w:uiPriority w:val="99"/>
+    <w:semiHidden/>
+    <w:unhideWhenUsed/>
+    <w:rsid w:val="00A4536A"/>
+    <w:rPr>
+      <w:color w:val="0000FF"/>
+      <w:u w:val="single"/>
+    </w:rPr>
+  </w:style>
+  <w:style w:type="character" w:styleId="FollowedHyperlink">
+    <w:name w:val="FollowedHyperlink"/>
+    <w:basedOn w:val="DefaultParagraphFont"/>
+    <w:uiPriority w:val="99"/>
+    <w:semiHidden/>
+    <w:unhideWhenUsed/>
+    <w:rsid w:val="00A4536A"/>
+    <w:rPr>
+      <w:color w:val="800080" w:themeColor="followedHyperlink"/>
+      <w:u w:val="single"/>
+    </w:rPr>
+  </w:style>
 </w:styles>
 </file>
 

</xml_diff>

<commit_message>
Updated the instalation guide
</commit_message>
<xml_diff>
--- a/Installation_Guide.docx
+++ b/Installation_Guide.docx
@@ -330,6 +330,25 @@
           <w:szCs w:val="28"/>
         </w:rPr>
         <w:t>command. Also, you will need 30 or more Giga Bytes of storage for Python (already installed), apache2, and Miniconda (Not Anaconda for storage reduction).</w:t>
+      </w:r>
+    </w:p>
+    <w:p>
+      <w:pPr>
+        <w:rPr>
+          <w:rFonts w:ascii="Times New Roman" w:hAnsi="Times New Roman" w:cs="Times New Roman"/>
+          <w:color w:val="000000" w:themeColor="text1"/>
+          <w:sz w:val="28"/>
+          <w:szCs w:val="28"/>
+        </w:rPr>
+      </w:pPr>
+      <w:r>
+        <w:rPr>
+          <w:rFonts w:ascii="Times New Roman" w:hAnsi="Times New Roman" w:cs="Times New Roman"/>
+          <w:color w:val="000000" w:themeColor="text1"/>
+          <w:sz w:val="28"/>
+          <w:szCs w:val="28"/>
+        </w:rPr>
+        <w:t>Also, you need some basic knowledge of Linux.</w:t>
       </w:r>
     </w:p>
     <w:p>
@@ -774,23 +793,7 @@
             <w:rFonts w:ascii="Arial" w:hAnsi="Arial" w:cs="Arial"/>
             <w:spacing w:val="5"/>
           </w:rPr>
-          <w:t>64-Bit (AWS Graviton2 / ARM64) Installer (800.6</w:t>
-        </w:r>
-        <w:r>
-          <w:rPr>
-            <w:rStyle w:val="Hyperlink"/>
-            <w:rFonts w:ascii="Arial" w:hAnsi="Arial" w:cs="Arial"/>
-            <w:spacing w:val="5"/>
-          </w:rPr>
-          <w:t>M</w:t>
-        </w:r>
-        <w:r>
-          <w:rPr>
-            <w:rStyle w:val="Hyperlink"/>
-            <w:rFonts w:ascii="Arial" w:hAnsi="Arial" w:cs="Arial"/>
-            <w:spacing w:val="5"/>
-          </w:rPr>
-          <w:t>)</w:t>
+          <w:t>64-Bit (AWS Graviton2 / ARM64) Installer (800.6M)</w:t>
         </w:r>
       </w:hyperlink>
       <w:r>
@@ -815,7 +818,41 @@
           <w:color w:val="0A1116"/>
           <w:spacing w:val="5"/>
         </w:rPr>
-        <w:t xml:space="preserve"> Click to install</w:t>
+        <w:t xml:space="preserve"> </w:t>
+      </w:r>
+      <w:r>
+        <w:rPr>
+          <w:color w:val="000000" w:themeColor="text1"/>
+          <w:sz w:val="28"/>
+          <w:szCs w:val="28"/>
+        </w:rPr>
+        <w:t>Click to install</w:t>
+      </w:r>
+      <w:r>
+        <w:rPr>
+          <w:color w:val="000000" w:themeColor="text1"/>
+          <w:sz w:val="28"/>
+          <w:szCs w:val="28"/>
+        </w:rPr>
+        <w:t xml:space="preserve">. Put this </w:t>
+      </w:r>
+      <w:proofErr w:type="gramStart"/>
+      <w:r>
+        <w:rPr>
+          <w:color w:val="000000" w:themeColor="text1"/>
+          <w:sz w:val="28"/>
+          <w:szCs w:val="28"/>
+        </w:rPr>
+        <w:t>In</w:t>
+      </w:r>
+      <w:proofErr w:type="gramEnd"/>
+      <w:r>
+        <w:rPr>
+          <w:color w:val="000000" w:themeColor="text1"/>
+          <w:sz w:val="28"/>
+          <w:szCs w:val="28"/>
+        </w:rPr>
+        <w:t xml:space="preserve"> the tmp file.</w:t>
       </w:r>
     </w:p>
     <w:p>
@@ -916,7 +953,34 @@
           <w:sz w:val="28"/>
           <w:szCs w:val="28"/>
         </w:rPr>
-        <w:t xml:space="preserve">e command </w:t>
+        <w:t>e command</w:t>
+      </w:r>
+      <w:r>
+        <w:rPr>
+          <w:rFonts w:ascii="Times New Roman" w:hAnsi="Times New Roman" w:cs="Times New Roman"/>
+          <w:color w:val="FF0000"/>
+          <w:sz w:val="28"/>
+          <w:szCs w:val="28"/>
+        </w:rPr>
+        <w:t xml:space="preserve"> cd /tmp</w:t>
+      </w:r>
+      <w:r>
+        <w:rPr>
+          <w:rFonts w:ascii="Times New Roman" w:hAnsi="Times New Roman" w:cs="Times New Roman"/>
+          <w:color w:val="000000" w:themeColor="text1"/>
+          <w:sz w:val="28"/>
+          <w:szCs w:val="28"/>
+        </w:rPr>
+        <w:t xml:space="preserve"> and then</w:t>
+      </w:r>
+      <w:r>
+        <w:rPr>
+          <w:rFonts w:ascii="Times New Roman" w:hAnsi="Times New Roman" w:cs="Times New Roman"/>
+          <w:color w:val="000000" w:themeColor="text1"/>
+          <w:sz w:val="28"/>
+          <w:szCs w:val="28"/>
+        </w:rPr>
+        <w:t xml:space="preserve"> </w:t>
       </w:r>
       <w:r>
         <w:rPr>
@@ -934,6 +998,15 @@
           <w:sz w:val="28"/>
           <w:szCs w:val="28"/>
         </w:rPr>
+        <w:t xml:space="preserve"> for all the files in the tmp that you just have put</w:t>
+      </w:r>
+      <w:r>
+        <w:rPr>
+          <w:rFonts w:ascii="Times New Roman" w:hAnsi="Times New Roman" w:cs="Times New Roman"/>
+          <w:color w:val="000000" w:themeColor="text1"/>
+          <w:sz w:val="28"/>
+          <w:szCs w:val="28"/>
+        </w:rPr>
         <w:t xml:space="preserve">. </w:t>
       </w:r>
       <w:r>
@@ -952,7 +1025,7 @@
           <w:sz w:val="28"/>
           <w:szCs w:val="28"/>
         </w:rPr>
-        <w:t xml:space="preserve"> will give </w:t>
+        <w:t xml:space="preserve"> will give all</w:t>
       </w:r>
       <w:r>
         <w:rPr>
@@ -961,7 +1034,7 @@
           <w:sz w:val="28"/>
           <w:szCs w:val="28"/>
         </w:rPr>
-        <w:t>auto_deploy.sh</w:t>
+        <w:t xml:space="preserve"> files downloaded</w:t>
       </w:r>
       <w:r>
         <w:rPr>
@@ -970,7 +1043,7 @@
           <w:sz w:val="28"/>
           <w:szCs w:val="28"/>
         </w:rPr>
-        <w:t xml:space="preserve"> all permissions. The sudo is there because we are in a root folder that we have just created</w:t>
+        <w:t xml:space="preserve"> permissions. The sudo is there because we are in a root folder that we have just created</w:t>
       </w:r>
       <w:r>
         <w:rPr>
@@ -1007,6 +1080,25 @@
           <w:szCs w:val="28"/>
         </w:rPr>
         <w:t xml:space="preserve"> so that’s why we use sudo.</w:t>
+      </w:r>
+    </w:p>
+    <w:p>
+      <w:pPr>
+        <w:rPr>
+          <w:rFonts w:ascii="Times New Roman" w:hAnsi="Times New Roman" w:cs="Times New Roman"/>
+          <w:color w:val="000000" w:themeColor="text1"/>
+          <w:sz w:val="28"/>
+          <w:szCs w:val="28"/>
+        </w:rPr>
+      </w:pPr>
+      <w:r>
+        <w:rPr>
+          <w:rFonts w:ascii="Times New Roman" w:hAnsi="Times New Roman" w:cs="Times New Roman"/>
+          <w:color w:val="000000" w:themeColor="text1"/>
+          <w:sz w:val="28"/>
+          <w:szCs w:val="28"/>
+        </w:rPr>
+        <w:t>Then do the same for</w:t>
       </w:r>
     </w:p>
     <w:p>
@@ -1437,6 +1529,7 @@
           <w:sz w:val="36"/>
           <w:szCs w:val="36"/>
         </w:rPr>
+        <w:lastRenderedPageBreak/>
         <w:t>5. Utilities</w:t>
       </w:r>
     </w:p>
@@ -1456,7 +1549,6 @@
           <w:sz w:val="28"/>
           <w:szCs w:val="28"/>
         </w:rPr>
-        <w:lastRenderedPageBreak/>
         <w:t>Now, just press the three and enter you will have another menu</w:t>
       </w:r>
       <w:r>

</xml_diff>